<commit_message>
Uploaded some 6X6 Aruco pngs
</commit_message>
<xml_diff>
--- a/Hololens/Dev Log/OpenCV + Unity + Hololens.docx
+++ b/Hololens/Dev Log/OpenCV + Unity + Hololens.docx
@@ -11,7 +11,7 @@
       <w:pPr>
         <w:ind w:firstLine="720"/>
       </w:pPr>
-      <w:hyperlink r:id="rId4" w:history="1">
+      <w:hyperlink r:id="rId5" w:history="1">
         <w:r>
           <w:rPr>
             <w:rStyle w:val="Hyperlink"/>
@@ -30,7 +30,7 @@
       <w:r>
         <w:tab/>
       </w:r>
-      <w:hyperlink r:id="rId5" w:history="1">
+      <w:hyperlink r:id="rId6" w:history="1">
         <w:r>
           <w:rPr>
             <w:rStyle w:val="Hyperlink"/>
@@ -54,7 +54,7 @@
       <w:r>
         <w:tab/>
       </w:r>
-      <w:hyperlink r:id="rId6" w:history="1">
+      <w:hyperlink r:id="rId7" w:history="1">
         <w:r>
           <w:rPr>
             <w:rStyle w:val="Hyperlink"/>
@@ -72,17 +72,14 @@
     </w:p>
     <w:p>
       <w:r>
-        <w:t>Change Coordinate Systems</w:t>
-      </w:r>
-      <w:r>
-        <w:t>:</w:t>
+        <w:t>Change Coordinate Systems:</w:t>
       </w:r>
     </w:p>
     <w:p>
       <w:pPr>
         <w:ind w:firstLine="720"/>
       </w:pPr>
-      <w:hyperlink r:id="rId7" w:history="1">
+      <w:hyperlink r:id="rId8" w:anchor="issuecomment-718216694" w:history="1">
         <w:r>
           <w:rPr>
             <w:rStyle w:val="Hyperlink"/>
@@ -98,10 +95,15 @@
       </w:r>
     </w:p>
     <w:p>
+      <w:pPr>
+        <w:rPr>
+          <w:rStyle w:val="Hyperlink"/>
+        </w:rPr>
+      </w:pPr>
       <w:r>
         <w:tab/>
       </w:r>
-      <w:hyperlink r:id="rId8" w:history="1">
+      <w:hyperlink r:id="rId9" w:history="1">
         <w:r>
           <w:rPr>
             <w:rStyle w:val="Hyperlink"/>
@@ -109,8 +111,82 @@
           <w:t>https://medium.com/@rabbi.cse.sust.bd/how-to-build-opencv-for-universal-windows-platform-uwp-1a642ec09955</w:t>
         </w:r>
       </w:hyperlink>
-    </w:p>
-    <w:p/>
+      <w:r>
+        <w:rPr>
+          <w:rStyle w:val="Hyperlink"/>
+        </w:rPr>
+        <w:t xml:space="preserve"> </w:t>
+      </w:r>
+    </w:p>
+    <w:p>
+      <w:pPr>
+        <w:pStyle w:val="ListParagraph"/>
+        <w:numPr>
+          <w:ilvl w:val="0"/>
+          <w:numId w:val="1"/>
+        </w:numPr>
+      </w:pPr>
+      <w:r>
+        <w:t>Download CMake</w:t>
+      </w:r>
+    </w:p>
+    <w:p>
+      <w:pPr>
+        <w:pStyle w:val="ListParagraph"/>
+        <w:numPr>
+          <w:ilvl w:val="0"/>
+          <w:numId w:val="1"/>
+        </w:numPr>
+      </w:pPr>
+      <w:r>
+        <w:t>Download OpenCV from site and OpenCV contrib from github</w:t>
+      </w:r>
+    </w:p>
+    <w:p>
+      <w:pPr>
+        <w:pStyle w:val="ListParagraph"/>
+        <w:numPr>
+          <w:ilvl w:val="0"/>
+          <w:numId w:val="1"/>
+        </w:numPr>
+      </w:pPr>
+      <w:r>
+        <w:t>Com</w:t>
+      </w:r>
+      <w:r>
+        <w:t>p</w:t>
+      </w:r>
+      <w:r>
+        <w:t>ile main open cv with cmake, then configure the extra path in CMake for OpenCv contrib. [Red Box -&gt; OPENCV_EXTRA_MODULES_PATH =&gt; modules folder in contrib]</w:t>
+      </w:r>
+    </w:p>
+    <w:p>
+      <w:pPr>
+        <w:pStyle w:val="ListParagraph"/>
+        <w:numPr>
+          <w:ilvl w:val="0"/>
+          <w:numId w:val="1"/>
+        </w:numPr>
+      </w:pPr>
+      <w:r>
+        <w:t>Remove WITH_MSMF because we’re not using OpenCV to capture frames</w:t>
+      </w:r>
+    </w:p>
+    <w:p>
+      <w:pPr>
+        <w:pStyle w:val="ListParagraph"/>
+        <w:numPr>
+          <w:ilvl w:val="0"/>
+          <w:numId w:val="1"/>
+        </w:numPr>
+      </w:pPr>
+      <w:r>
+        <w:t>[Optional]:BUILD_opencv_world for one .dll</w:t>
+      </w:r>
+      <w:r>
+        <w:t xml:space="preserve"> and lib</w:t>
+      </w:r>
+    </w:p>
     <w:p/>
     <w:sectPr>
       <w:pgSz w:w="12240" w:h="15840"/>
@@ -120,6 +196,103 @@
     </w:sectPr>
   </w:body>
 </w:document>
+</file>
+
+<file path=word/numbering.xml><?xml version="1.0" encoding="utf-8"?>
+<w:numbering xmlns:wpc="http://schemas.microsoft.com/office/word/2010/wordprocessingCanvas" xmlns:cx="http://schemas.microsoft.com/office/drawing/2014/chartex" xmlns:cx1="http://schemas.microsoft.com/office/drawing/2015/9/8/chartex" xmlns:cx2="http://schemas.microsoft.com/office/drawing/2015/10/21/chartex" xmlns:cx3="http://schemas.microsoft.com/office/drawing/2016/5/9/chartex" xmlns:cx4="http://schemas.microsoft.com/office/drawing/2016/5/10/chartex" xmlns:cx5="http://schemas.microsoft.com/office/drawing/2016/5/11/chartex" xmlns:cx6="http://schemas.microsoft.com/office/drawing/2016/5/12/chartex" xmlns:cx7="http://schemas.microsoft.com/office/drawing/2016/5/13/chartex" xmlns:cx8="http://schemas.microsoft.com/office/drawing/2016/5/14/chartex" xmlns:mc="http://schemas.openxmlformats.org/markup-compatibility/2006" xmlns:aink="http://schemas.microsoft.com/office/drawing/2016/ink" xmlns:am3d="http://schemas.microsoft.com/office/drawing/2017/model3d" xmlns:o="urn:schemas-microsoft-com:office:office" xmlns:r="http://schemas.openxmlformats.org/officeDocument/2006/relationships" xmlns:m="http://schemas.openxmlformats.org/officeDocument/2006/math" xmlns:v="urn:schemas-microsoft-com:vml" xmlns:wp14="http://schemas.microsoft.com/office/word/2010/wordprocessingDrawing" xmlns:wp="http://schemas.openxmlformats.org/drawingml/2006/wordprocessingDrawing" xmlns:w10="urn:schemas-microsoft-com:office:word" xmlns:w="http://schemas.openxmlformats.org/wordprocessingml/2006/main" xmlns:w14="http://schemas.microsoft.com/office/word/2010/wordml" xmlns:w15="http://schemas.microsoft.com/office/word/2012/wordml" xmlns:w16cex="http://schemas.microsoft.com/office/word/2018/wordml/cex" xmlns:w16cid="http://schemas.microsoft.com/office/word/2016/wordml/cid" xmlns:w16="http://schemas.microsoft.com/office/word/2018/wordml" xmlns:w16sdtdh="http://schemas.microsoft.com/office/word/2020/wordml/sdtdatahash" xmlns:w16se="http://schemas.microsoft.com/office/word/2015/wordml/symex" xmlns:wpg="http://schemas.microsoft.com/office/word/2010/wordprocessingGroup" xmlns:wpi="http://schemas.microsoft.com/office/word/2010/wordprocessingInk" xmlns:wne="http://schemas.microsoft.com/office/word/2006/wordml" xmlns:wps="http://schemas.microsoft.com/office/word/2010/wordprocessingShape" mc:Ignorable="w14 w15 w16se w16cid w16 w16cex w16sdtdh wp14">
+  <w:abstractNum w:abstractNumId="0" w15:restartNumberingAfterBreak="0">
+    <w:nsid w:val="2D0E3210"/>
+    <w:multiLevelType w:val="hybridMultilevel"/>
+    <w:tmpl w:val="1E9E1D88"/>
+    <w:lvl w:ilvl="0" w:tplc="FB3E3CF0">
+      <w:start w:val="1"/>
+      <w:numFmt w:val="decimal"/>
+      <w:lvlText w:val="%1)"/>
+      <w:lvlJc w:val="left"/>
+      <w:pPr>
+        <w:ind w:left="1080" w:hanging="360"/>
+      </w:pPr>
+      <w:rPr>
+        <w:rFonts w:hint="default"/>
+      </w:rPr>
+    </w:lvl>
+    <w:lvl w:ilvl="1" w:tplc="04090019" w:tentative="1">
+      <w:start w:val="1"/>
+      <w:numFmt w:val="lowerLetter"/>
+      <w:lvlText w:val="%2."/>
+      <w:lvlJc w:val="left"/>
+      <w:pPr>
+        <w:ind w:left="1800" w:hanging="360"/>
+      </w:pPr>
+    </w:lvl>
+    <w:lvl w:ilvl="2" w:tplc="0409001B" w:tentative="1">
+      <w:start w:val="1"/>
+      <w:numFmt w:val="lowerRoman"/>
+      <w:lvlText w:val="%3."/>
+      <w:lvlJc w:val="right"/>
+      <w:pPr>
+        <w:ind w:left="2520" w:hanging="180"/>
+      </w:pPr>
+    </w:lvl>
+    <w:lvl w:ilvl="3" w:tplc="0409000F" w:tentative="1">
+      <w:start w:val="1"/>
+      <w:numFmt w:val="decimal"/>
+      <w:lvlText w:val="%4."/>
+      <w:lvlJc w:val="left"/>
+      <w:pPr>
+        <w:ind w:left="3240" w:hanging="360"/>
+      </w:pPr>
+    </w:lvl>
+    <w:lvl w:ilvl="4" w:tplc="04090019" w:tentative="1">
+      <w:start w:val="1"/>
+      <w:numFmt w:val="lowerLetter"/>
+      <w:lvlText w:val="%5."/>
+      <w:lvlJc w:val="left"/>
+      <w:pPr>
+        <w:ind w:left="3960" w:hanging="360"/>
+      </w:pPr>
+    </w:lvl>
+    <w:lvl w:ilvl="5" w:tplc="0409001B" w:tentative="1">
+      <w:start w:val="1"/>
+      <w:numFmt w:val="lowerRoman"/>
+      <w:lvlText w:val="%6."/>
+      <w:lvlJc w:val="right"/>
+      <w:pPr>
+        <w:ind w:left="4680" w:hanging="180"/>
+      </w:pPr>
+    </w:lvl>
+    <w:lvl w:ilvl="6" w:tplc="0409000F" w:tentative="1">
+      <w:start w:val="1"/>
+      <w:numFmt w:val="decimal"/>
+      <w:lvlText w:val="%7."/>
+      <w:lvlJc w:val="left"/>
+      <w:pPr>
+        <w:ind w:left="5400" w:hanging="360"/>
+      </w:pPr>
+    </w:lvl>
+    <w:lvl w:ilvl="7" w:tplc="04090019" w:tentative="1">
+      <w:start w:val="1"/>
+      <w:numFmt w:val="lowerLetter"/>
+      <w:lvlText w:val="%8."/>
+      <w:lvlJc w:val="left"/>
+      <w:pPr>
+        <w:ind w:left="6120" w:hanging="360"/>
+      </w:pPr>
+    </w:lvl>
+    <w:lvl w:ilvl="8" w:tplc="0409001B" w:tentative="1">
+      <w:start w:val="1"/>
+      <w:numFmt w:val="lowerRoman"/>
+      <w:lvlText w:val="%9."/>
+      <w:lvlJc w:val="right"/>
+      <w:pPr>
+        <w:ind w:left="6840" w:hanging="180"/>
+      </w:pPr>
+    </w:lvl>
+  </w:abstractNum>
+  <w:num w:numId="1">
+    <w:abstractNumId w:val="0"/>
+  </w:num>
+</w:numbering>
 </file>
 
 <file path=word/styles.xml><?xml version="1.0" encoding="utf-8"?>
@@ -571,6 +744,29 @@
       <w:shd w:val="clear" w:color="auto" w:fill="E1DFDD"/>
     </w:rPr>
   </w:style>
+  <w:style w:type="paragraph" w:styleId="ListParagraph">
+    <w:name w:val="List Paragraph"/>
+    <w:basedOn w:val="Normal"/>
+    <w:uiPriority w:val="34"/>
+    <w:qFormat/>
+    <w:rsid w:val="00F80F65"/>
+    <w:pPr>
+      <w:ind w:left="720"/>
+      <w:contextualSpacing/>
+    </w:pPr>
+  </w:style>
+  <w:style w:type="character" w:styleId="FollowedHyperlink">
+    <w:name w:val="FollowedHyperlink"/>
+    <w:basedOn w:val="DefaultParagraphFont"/>
+    <w:uiPriority w:val="99"/>
+    <w:semiHidden/>
+    <w:unhideWhenUsed/>
+    <w:rsid w:val="009A478F"/>
+    <w:rPr>
+      <w:color w:val="954F72" w:themeColor="followedHyperlink"/>
+      <w:u w:val="single"/>
+    </w:rPr>
+  </w:style>
 </w:styles>
 </file>
 

</xml_diff>

<commit_message>
Aruco working in 2020!
</commit_message>
<xml_diff>
--- a/Hololens/Dev Log/OpenCV + Unity + Hololens.docx
+++ b/Hololens/Dev Log/OpenCV + Unity + Hololens.docx
@@ -91,6 +91,32 @@
     <w:p/>
     <w:p>
       <w:r>
+        <w:t xml:space="preserve">Get the </w:t>
+      </w:r>
+      <w:proofErr w:type="spellStart"/>
+      <w:r>
+        <w:t>coord</w:t>
+      </w:r>
+      <w:proofErr w:type="spellEnd"/>
+      <w:r>
+        <w:t xml:space="preserve"> origin:</w:t>
+      </w:r>
+    </w:p>
+    <w:p>
+      <w:r>
+        <w:tab/>
+      </w:r>
+      <w:hyperlink r:id="rId9" w:history="1">
+        <w:r>
+          <w:rPr>
+            <w:rStyle w:val="Hyperlink"/>
+          </w:rPr>
+          <w:t>https://github.com/microsoft/MixedRealityToolkit-Unity/issues/10082</w:t>
+        </w:r>
+      </w:hyperlink>
+    </w:p>
+    <w:p>
+      <w:r>
         <w:t>Compile OpenCV for UWP:</w:t>
       </w:r>
     </w:p>
@@ -103,7 +129,7 @@
       <w:r>
         <w:tab/>
       </w:r>
-      <w:hyperlink r:id="rId9" w:history="1">
+      <w:hyperlink r:id="rId10" w:history="1">
         <w:r>
           <w:rPr>
             <w:rStyle w:val="Hyperlink"/>
@@ -127,8 +153,13 @@
         </w:numPr>
       </w:pPr>
       <w:r>
-        <w:t>Download CMake</w:t>
-      </w:r>
+        <w:t xml:space="preserve">Download </w:t>
+      </w:r>
+      <w:proofErr w:type="spellStart"/>
+      <w:r>
+        <w:t>CMake</w:t>
+      </w:r>
+      <w:proofErr w:type="spellEnd"/>
     </w:p>
     <w:p>
       <w:pPr>
@@ -139,8 +170,21 @@
         </w:numPr>
       </w:pPr>
       <w:r>
-        <w:t>Download OpenCV from site and OpenCV contrib from github</w:t>
-      </w:r>
+        <w:t xml:space="preserve">Download OpenCV from site and OpenCV </w:t>
+      </w:r>
+      <w:proofErr w:type="spellStart"/>
+      <w:r>
+        <w:t>contrib</w:t>
+      </w:r>
+      <w:proofErr w:type="spellEnd"/>
+      <w:r>
+        <w:t xml:space="preserve"> from </w:t>
+      </w:r>
+      <w:proofErr w:type="spellStart"/>
+      <w:r>
+        <w:t>github</w:t>
+      </w:r>
+      <w:proofErr w:type="spellEnd"/>
     </w:p>
     <w:p>
       <w:pPr>
@@ -157,7 +201,39 @@
         <w:t>p</w:t>
       </w:r>
       <w:r>
-        <w:t>ile main open cv with cmake, then configure the extra path in CMake for OpenCv contrib. [Red Box -&gt; OPENCV_EXTRA_MODULES_PATH =&gt; modules folder in contrib]</w:t>
+        <w:t xml:space="preserve">ile main open cv with </w:t>
+      </w:r>
+      <w:proofErr w:type="spellStart"/>
+      <w:r>
+        <w:t>cmake</w:t>
+      </w:r>
+      <w:proofErr w:type="spellEnd"/>
+      <w:r>
+        <w:t xml:space="preserve">, then configure the extra path in </w:t>
+      </w:r>
+      <w:proofErr w:type="spellStart"/>
+      <w:r>
+        <w:t>CMake</w:t>
+      </w:r>
+      <w:proofErr w:type="spellEnd"/>
+      <w:r>
+        <w:t xml:space="preserve"> for </w:t>
+      </w:r>
+      <w:proofErr w:type="spellStart"/>
+      <w:r>
+        <w:t>OpenCv</w:t>
+      </w:r>
+      <w:proofErr w:type="spellEnd"/>
+      <w:r>
+        <w:t xml:space="preserve"> contrib. [Red Box -&gt; OPENCV_EXTRA_MODULES_PATH =&gt; modules folder in </w:t>
+      </w:r>
+      <w:proofErr w:type="spellStart"/>
+      <w:r>
+        <w:t>contrib</w:t>
+      </w:r>
+      <w:proofErr w:type="spellEnd"/>
+      <w:r>
+        <w:t>]</w:t>
       </w:r>
     </w:p>
     <w:p>
@@ -181,8 +257,21 @@
         </w:numPr>
       </w:pPr>
       <w:r>
-        <w:t>[Optional]:BUILD_opencv_world for one .dll</w:t>
-      </w:r>
+        <w:t>[Optional]:</w:t>
+      </w:r>
+      <w:proofErr w:type="spellStart"/>
+      <w:r>
+        <w:t>BUILD_opencv_world</w:t>
+      </w:r>
+      <w:proofErr w:type="spellEnd"/>
+      <w:r>
+        <w:t xml:space="preserve"> for one .</w:t>
+      </w:r>
+      <w:proofErr w:type="spellStart"/>
+      <w:r>
+        <w:t>dll</w:t>
+      </w:r>
+      <w:proofErr w:type="spellEnd"/>
       <w:r>
         <w:t xml:space="preserve"> and lib</w:t>
       </w:r>

</xml_diff>